<commit_message>
JavaBean, JSP, Tomcat, Doku
</commit_message>
<xml_diff>
--- a/Doku_Steffen_Denis.docx
+++ b/Doku_Steffen_Denis.docx
@@ -786,7 +786,7 @@
           </w:tcPr>
           <w:p>
             <w:r>
-              <w:t>(Steffen)</w:t>
+              <w:t>Erledigt</w:t>
             </w:r>
           </w:p>
         </w:tc>
@@ -820,7 +820,10 @@
           </w:tcPr>
           <w:p>
             <w:r>
-              <w:t>Mind. 1 JavaBean (z.B. zum DB-Zugriff)</w:t>
+              <w:t xml:space="preserve">Mind. </w:t>
+            </w:r>
+            <w:r>
+              <w:t>1 JavaBean</w:t>
             </w:r>
           </w:p>
         </w:tc>
@@ -828,7 +831,11 @@
           <w:tcPr>
             <w:tcW w:w="1957" w:type="dxa"/>
           </w:tcPr>
-          <w:p/>
+          <w:p>
+            <w:r>
+              <w:t>Erledigt</w:t>
+            </w:r>
+          </w:p>
         </w:tc>
       </w:tr>
       <w:tr>
@@ -846,7 +853,11 @@
           <w:tcPr>
             <w:tcW w:w="1957" w:type="dxa"/>
           </w:tcPr>
-          <w:p/>
+          <w:p>
+            <w:r>
+              <w:t>(Steffen)</w:t>
+            </w:r>
+          </w:p>
         </w:tc>
       </w:tr>
       <w:tr>
@@ -902,8 +913,10 @@
           </w:tcPr>
           <w:p>
             <w:r>
-              <w:t>Erledigt</w:t>
-            </w:r>
+              <w:t>Erledigt (Denis)</w:t>
+            </w:r>
+            <w:bookmarkStart w:id="0" w:name="_GoBack"/>
+            <w:bookmarkEnd w:id="0"/>
           </w:p>
         </w:tc>
       </w:tr>
@@ -1196,34 +1209,7 @@
         <w:t>2.1 HTML 5 und CSS3 als Grundlage für die einzelnen Webseiten</w:t>
       </w:r>
     </w:p>
-    <w:p>
-      <w:r>
-        <w:t xml:space="preserve">HTML (Hypertext Markup Language) bildet die inhaltliche Grundlage von Webseiten. Es dient zur Darstellung von Inhalten, Texten </w:t>
-      </w:r>
-      <w:proofErr w:type="spellStart"/>
-      <w:r>
-        <w:t>u.ä.</w:t>
-      </w:r>
-      <w:proofErr w:type="spellEnd"/>
-      <w:r>
-        <w:t xml:space="preserve"> und zur semantischen Strukturierung eben dieser. Die Formatierung und Darstellung wird durch CSS (Cascading Style Sheet) übernommen.</w:t>
-      </w:r>
-    </w:p>
-    <w:p>
-      <w:r>
-        <w:t>Unsere Webseite basiert ebenfalls auf HTML Code, der durch PHP dynamisch in die Hauptseite geladen wird. Das CSS legt dabei Farben, Formen und Darstellungen fest. Die Hauptelemente der Webseite sind „</w:t>
-      </w:r>
-      <w:proofErr w:type="spellStart"/>
-      <w:r>
-        <w:t>Articles</w:t>
-      </w:r>
-      <w:proofErr w:type="spellEnd"/>
-      <w:r>
-        <w:t xml:space="preserve">“, die Text und eine Überschrift beinhalten. </w:t>
-      </w:r>
-      <w:bookmarkStart w:id="0" w:name="_GoBack"/>
-      <w:bookmarkEnd w:id="0"/>
-    </w:p>
+    <w:p/>
     <w:p>
       <w:pPr>
         <w:pStyle w:val="berschrift2"/>
@@ -1301,34 +1287,34 @@
         <w:pStyle w:val="berschrift2"/>
       </w:pPr>
       <w:r>
+        <w:t>2.10 An- und Abmeldung eines Benutzers mit einem gewissen Mehrwert für diesen</w:t>
+      </w:r>
+    </w:p>
+    <w:p/>
+    <w:p>
+      <w:pPr>
+        <w:pStyle w:val="berschrift2"/>
+      </w:pPr>
+      <w:r>
+        <w:t>2.11 Mind. 1 HTML-Formular mit einer sinnvollen Auswertung der Eingaben</w:t>
+      </w:r>
+    </w:p>
+    <w:p/>
+    <w:p>
+      <w:pPr>
+        <w:pStyle w:val="berschrift2"/>
+      </w:pPr>
+      <w:r>
+        <w:t>2.12 Mind. 1 Einsatz eines Cookies, das selbst gesetzt und gelesen wird</w:t>
+      </w:r>
+    </w:p>
+    <w:p/>
+    <w:p>
+      <w:pPr>
+        <w:pStyle w:val="berschrift2"/>
+      </w:pPr>
+      <w:r>
         <w:lastRenderedPageBreak/>
-        <w:t>2.10 An- und Abmeldung eines Benutzers mit einem gewissen Mehrwert für diesen</w:t>
-      </w:r>
-    </w:p>
-    <w:p/>
-    <w:p>
-      <w:pPr>
-        <w:pStyle w:val="berschrift2"/>
-      </w:pPr>
-      <w:r>
-        <w:t>2.11 Mind. 1 HTML-Formular mit einer sinnvollen Auswertung der Eingaben</w:t>
-      </w:r>
-    </w:p>
-    <w:p/>
-    <w:p>
-      <w:pPr>
-        <w:pStyle w:val="berschrift2"/>
-      </w:pPr>
-      <w:r>
-        <w:t>2.12 Mind. 1 Einsatz eines Cookies, das selbst gesetzt und gelesen wird</w:t>
-      </w:r>
-    </w:p>
-    <w:p/>
-    <w:p>
-      <w:pPr>
-        <w:pStyle w:val="berschrift2"/>
-      </w:pPr>
-      <w:r>
         <w:t>2.13 Mind. 1 sinnvolle JavaScript Funktionalität</w:t>
       </w:r>
     </w:p>

</xml_diff>

<commit_message>
HTML und CSS Kapitel ergänzt
</commit_message>
<xml_diff>
--- a/Doku_Steffen_Denis.docx
+++ b/Doku_Steffen_Denis.docx
@@ -1008,8 +1008,6 @@
             <w:r>
               <w:t>Erledigt</w:t>
             </w:r>
-            <w:bookmarkStart w:id="0" w:name="_GoBack"/>
-            <w:bookmarkEnd w:id="0"/>
           </w:p>
         </w:tc>
       </w:tr>
@@ -1210,10 +1208,297 @@
         <w:t>2.1 HTML 5 und CSS3 als Grundlage für die einzelnen Webseiten</w:t>
       </w:r>
     </w:p>
+    <w:p>
+      <w:r>
+        <w:t>HTML (Hypertext Markup Language) dient zur Strukturierung von Inhalten, wie Text und Bildern, im Internet. Die Formatierung des Textes erledigt das CSS (Cascading Style Sheet). Im folgenden Beispiel ist der HTML Code der Startseite auszugsweise abgebildet. Die sichtbaren Kästen werden durch sogenannte „</w:t>
+      </w:r>
+      <w:proofErr w:type="spellStart"/>
+      <w:r>
+        <w:t>Articles</w:t>
+      </w:r>
+      <w:proofErr w:type="spellEnd"/>
+      <w:r>
+        <w:t>“ konstruiert, die mit verschiedenen „</w:t>
+      </w:r>
+      <w:proofErr w:type="spellStart"/>
+      <w:r>
+        <w:t>Divs</w:t>
+      </w:r>
+      <w:proofErr w:type="spellEnd"/>
+      <w:r>
+        <w:t xml:space="preserve">“ beispielsweise Überschrift und Text voneinander abgrenzen. Jedes Element wird durch einen Tag (&lt;&gt;) geöffnet und einen Tag mit einem </w:t>
+      </w:r>
+      <w:proofErr w:type="spellStart"/>
+      <w:r>
+        <w:t>Slash</w:t>
+      </w:r>
+      <w:proofErr w:type="spellEnd"/>
+      <w:r>
+        <w:t xml:space="preserve"> (&lt;/&gt;) wieder geschlossen. So entsteht eine Baumstruktur, die vom Browser ausgewertet wird. </w:t>
+      </w:r>
+    </w:p>
     <w:p/>
     <w:p>
+      <w:r>
+        <w:rPr>
+          <w:noProof/>
+          <w:lang w:eastAsia="de-DE"/>
+        </w:rPr>
+        <w:drawing>
+          <wp:inline distT="0" distB="0" distL="0" distR="0" wp14:anchorId="4FCE7327" wp14:editId="0E1452D1">
+            <wp:extent cx="5760720" cy="1520190"/>
+            <wp:effectExtent l="0" t="0" r="0" b="3810"/>
+            <wp:docPr id="1" name="Grafik 1"/>
+            <wp:cNvGraphicFramePr>
+              <a:graphicFrameLocks xmlns:a="http://schemas.openxmlformats.org/drawingml/2006/main" noChangeAspect="1"/>
+            </wp:cNvGraphicFramePr>
+            <a:graphic xmlns:a="http://schemas.openxmlformats.org/drawingml/2006/main">
+              <a:graphicData uri="http://schemas.openxmlformats.org/drawingml/2006/picture">
+                <pic:pic xmlns:pic="http://schemas.openxmlformats.org/drawingml/2006/picture">
+                  <pic:nvPicPr>
+                    <pic:cNvPr id="1" name=""/>
+                    <pic:cNvPicPr/>
+                  </pic:nvPicPr>
+                  <pic:blipFill>
+                    <a:blip r:embed="rId6"/>
+                    <a:stretch>
+                      <a:fillRect/>
+                    </a:stretch>
+                  </pic:blipFill>
+                  <pic:spPr>
+                    <a:xfrm>
+                      <a:off x="0" y="0"/>
+                      <a:ext cx="5760720" cy="1520190"/>
+                    </a:xfrm>
+                    <a:prstGeom prst="rect">
+                      <a:avLst/>
+                    </a:prstGeom>
+                  </pic:spPr>
+                </pic:pic>
+              </a:graphicData>
+            </a:graphic>
+          </wp:inline>
+        </w:drawing>
+      </w:r>
+    </w:p>
+    <w:p>
+      <w:pPr>
+        <w:jc w:val="center"/>
+        <w:rPr>
+          <w:sz w:val="20"/>
+          <w:szCs w:val="20"/>
+        </w:rPr>
+      </w:pPr>
+      <w:r>
+        <w:rPr>
+          <w:sz w:val="20"/>
+          <w:szCs w:val="20"/>
+        </w:rPr>
+        <w:t>Abb.1: HTML Code</w:t>
+      </w:r>
+    </w:p>
+    <w:p>
+      <w:r>
+        <w:t xml:space="preserve">Wie in der Grafik zu sehen ist hat der </w:t>
+      </w:r>
+      <w:proofErr w:type="spellStart"/>
+      <w:r>
+        <w:t>Article</w:t>
+      </w:r>
+      <w:proofErr w:type="spellEnd"/>
+      <w:r>
+        <w:t xml:space="preserve"> die Klasse „</w:t>
+      </w:r>
+      <w:proofErr w:type="spellStart"/>
+      <w:r>
+        <w:t>post</w:t>
+      </w:r>
+      <w:proofErr w:type="spellEnd"/>
+      <w:r>
+        <w:t>“ und die Überschrift h1 die Klasse „post-title“. Klassen werden im CSS durch einen Punkt (.) angezeigt, während IDs mit einem Hashtag (#) verdeutlicht werden. Im CSS Auszug unten ist sehr gut zu sehen, dass die Überschrift eine Schriftgröße von 28px erhält und groß geschrieben wird (</w:t>
+      </w:r>
+      <w:proofErr w:type="spellStart"/>
+      <w:r>
+        <w:t>font</w:t>
+      </w:r>
+      <w:proofErr w:type="spellEnd"/>
+      <w:r>
+        <w:t>-size: 28px und text-</w:t>
+      </w:r>
+      <w:proofErr w:type="spellStart"/>
+      <w:r>
+        <w:t>transform</w:t>
+      </w:r>
+      <w:proofErr w:type="spellEnd"/>
+      <w:r>
+        <w:t xml:space="preserve">: </w:t>
+      </w:r>
+      <w:proofErr w:type="spellStart"/>
+      <w:r>
+        <w:t>capitalize</w:t>
+      </w:r>
+      <w:proofErr w:type="spellEnd"/>
+      <w:r>
+        <w:t>).</w:t>
+      </w:r>
+    </w:p>
+    <w:p/>
+    <w:p>
+      <w:r>
+        <w:t>Unsere Webseite baut vollständig auf einer Kombination aus HTML und CSS auf und erhält somit ein einheitliches Erscheinungsbild, da gleiche Elemente dank des CSS gleich dargestellt werden. In Abbildung 3 ist das Bild des Anwenders dargestellt.</w:t>
+      </w:r>
+    </w:p>
+    <w:p>
       <w:pPr>
         <w:pStyle w:val="berschrift2"/>
+        <w:rPr>
+          <w:noProof/>
+          <w:lang w:eastAsia="de-DE"/>
+        </w:rPr>
+      </w:pPr>
+    </w:p>
+    <w:p>
+      <w:pPr>
+        <w:pStyle w:val="berschrift2"/>
+      </w:pPr>
+      <w:r>
+        <w:rPr>
+          <w:noProof/>
+          <w:lang w:eastAsia="de-DE"/>
+        </w:rPr>
+        <w:drawing>
+          <wp:inline distT="0" distB="0" distL="0" distR="0" wp14:anchorId="36F2BD8A" wp14:editId="3DDBDC67">
+            <wp:extent cx="2956956" cy="2683034"/>
+            <wp:effectExtent l="0" t="0" r="0" b="3175"/>
+            <wp:docPr id="3" name="Grafik 3"/>
+            <wp:cNvGraphicFramePr>
+              <a:graphicFrameLocks xmlns:a="http://schemas.openxmlformats.org/drawingml/2006/main" noChangeAspect="1"/>
+            </wp:cNvGraphicFramePr>
+            <a:graphic xmlns:a="http://schemas.openxmlformats.org/drawingml/2006/main">
+              <a:graphicData uri="http://schemas.openxmlformats.org/drawingml/2006/picture">
+                <pic:pic xmlns:pic="http://schemas.openxmlformats.org/drawingml/2006/picture">
+                  <pic:nvPicPr>
+                    <pic:cNvPr id="1" name=""/>
+                    <pic:cNvPicPr/>
+                  </pic:nvPicPr>
+                  <pic:blipFill>
+                    <a:blip r:embed="rId7"/>
+                    <a:stretch>
+                      <a:fillRect/>
+                    </a:stretch>
+                  </pic:blipFill>
+                  <pic:spPr>
+                    <a:xfrm>
+                      <a:off x="0" y="0"/>
+                      <a:ext cx="2961560" cy="2687211"/>
+                    </a:xfrm>
+                    <a:prstGeom prst="rect">
+                      <a:avLst/>
+                    </a:prstGeom>
+                  </pic:spPr>
+                </pic:pic>
+              </a:graphicData>
+            </a:graphic>
+          </wp:inline>
+        </w:drawing>
+      </w:r>
+    </w:p>
+    <w:p>
+      <w:pPr>
+        <w:jc w:val="center"/>
+        <w:rPr>
+          <w:sz w:val="20"/>
+          <w:szCs w:val="20"/>
+        </w:rPr>
+      </w:pPr>
+      <w:r>
+        <w:rPr>
+          <w:sz w:val="20"/>
+          <w:szCs w:val="20"/>
+        </w:rPr>
+        <w:t>Abb.2: CSS</w:t>
+      </w:r>
+      <w:r>
+        <w:rPr>
+          <w:sz w:val="20"/>
+          <w:szCs w:val="20"/>
+        </w:rPr>
+        <w:t xml:space="preserve"> Code</w:t>
+      </w:r>
+    </w:p>
+    <w:p>
+      <w:r>
+        <w:rPr>
+          <w:noProof/>
+          <w:lang w:eastAsia="de-DE"/>
+        </w:rPr>
+        <w:drawing>
+          <wp:inline distT="0" distB="0" distL="0" distR="0" wp14:anchorId="589F8036" wp14:editId="1AB33CE6">
+            <wp:extent cx="5760720" cy="2161540"/>
+            <wp:effectExtent l="0" t="0" r="0" b="0"/>
+            <wp:docPr id="5" name="Grafik 5"/>
+            <wp:cNvGraphicFramePr>
+              <a:graphicFrameLocks xmlns:a="http://schemas.openxmlformats.org/drawingml/2006/main" noChangeAspect="1"/>
+            </wp:cNvGraphicFramePr>
+            <a:graphic xmlns:a="http://schemas.openxmlformats.org/drawingml/2006/main">
+              <a:graphicData uri="http://schemas.openxmlformats.org/drawingml/2006/picture">
+                <pic:pic xmlns:pic="http://schemas.openxmlformats.org/drawingml/2006/picture">
+                  <pic:nvPicPr>
+                    <pic:cNvPr id="1" name=""/>
+                    <pic:cNvPicPr/>
+                  </pic:nvPicPr>
+                  <pic:blipFill>
+                    <a:blip r:embed="rId8"/>
+                    <a:stretch>
+                      <a:fillRect/>
+                    </a:stretch>
+                  </pic:blipFill>
+                  <pic:spPr>
+                    <a:xfrm>
+                      <a:off x="0" y="0"/>
+                      <a:ext cx="5760720" cy="2161540"/>
+                    </a:xfrm>
+                    <a:prstGeom prst="rect">
+                      <a:avLst/>
+                    </a:prstGeom>
+                  </pic:spPr>
+                </pic:pic>
+              </a:graphicData>
+            </a:graphic>
+          </wp:inline>
+        </w:drawing>
+      </w:r>
+    </w:p>
+    <w:p>
+      <w:pPr>
+        <w:jc w:val="center"/>
+        <w:rPr>
+          <w:sz w:val="20"/>
+          <w:szCs w:val="20"/>
+        </w:rPr>
+      </w:pPr>
+      <w:r>
+        <w:rPr>
+          <w:sz w:val="20"/>
+          <w:szCs w:val="20"/>
+        </w:rPr>
+        <w:t>Abb.3: Startseite</w:t>
+      </w:r>
+    </w:p>
+    <w:p>
+      <w:pPr>
+        <w:jc w:val="center"/>
+        <w:rPr>
+          <w:sz w:val="20"/>
+          <w:szCs w:val="20"/>
+        </w:rPr>
+      </w:pPr>
+      <w:bookmarkStart w:id="0" w:name="_GoBack"/>
+      <w:bookmarkEnd w:id="0"/>
+    </w:p>
+    <w:p>
+      <w:pPr>
+        <w:pStyle w:val="berschrift2"/>
       </w:pPr>
       <w:r>
         <w:t>2.2 Mind. 1 PHP-Seite mit mind. 1 sinnvollen PHP-Funktionalität</w:t>
@@ -1261,6 +1546,7 @@
         <w:pStyle w:val="berschrift2"/>
       </w:pPr>
       <w:r>
+        <w:lastRenderedPageBreak/>
         <w:t>2.7 Mind. 1 DB-Zugriff mit JDBC</w:t>
       </w:r>
     </w:p>
@@ -1315,7 +1601,6 @@
         <w:pStyle w:val="berschrift2"/>
       </w:pPr>
       <w:r>
-        <w:lastRenderedPageBreak/>
         <w:t>2.13 Mind. 1 sinnvolle JavaScript Funktionalität</w:t>
       </w:r>
     </w:p>

</xml_diff>